<commit_message>
Use Case Documents with updated Server Use Case Diagram
</commit_message>
<xml_diff>
--- a/Use Case Documents/Server Use Case Documents/Server Use Case Document Template.docx
+++ b/Use Case Documents/Server Use Case Documents/Server Use Case Document Template.docx
@@ -136,9 +136,6 @@
                 <w:numId w:val="6"/>
               </w:numPr>
             </w:pPr>
-            <w:r>
-              <w:t>The client is authenticated</w:t>
-            </w:r>
           </w:p>
         </w:tc>
       </w:tr>
@@ -167,7 +164,15 @@
           <w:tcPr>
             <w:tcW w:w="6048" w:type="dxa"/>
           </w:tcPr>
-          <w:p/>
+          <w:p>
+            <w:pPr>
+              <w:pStyle w:val="ListParagraph"/>
+              <w:numPr>
+                <w:ilvl w:val="0"/>
+                <w:numId w:val="7"/>
+              </w:numPr>
+            </w:pPr>
+          </w:p>
         </w:tc>
       </w:tr>
       <w:tr>
@@ -408,7 +413,7 @@
               <w:t xml:space="preserve">May </w:t>
             </w:r>
             <w:r>
-              <w:t>15</w:t>
+              <w:t>20</w:t>
             </w:r>
             <w:r>
               <w:rPr>
@@ -437,6 +442,95 @@
 <file path=word/numbering.xml><?xml version="1.0" encoding="utf-8"?>
 <w:numbering xmlns:wpc="http://schemas.microsoft.com/office/word/2010/wordprocessingCanvas" xmlns:mc="http://schemas.openxmlformats.org/markup-compatibility/2006" xmlns:o="urn:schemas-microsoft-com:office:office" xmlns:r="http://schemas.openxmlformats.org/officeDocument/2006/relationships" xmlns:m="http://schemas.openxmlformats.org/officeDocument/2006/math" xmlns:v="urn:schemas-microsoft-com:vml" xmlns:wp14="http://schemas.microsoft.com/office/word/2010/wordprocessingDrawing" xmlns:wp="http://schemas.openxmlformats.org/drawingml/2006/wordprocessingDrawing" xmlns:w10="urn:schemas-microsoft-com:office:word" xmlns:w="http://schemas.openxmlformats.org/wordprocessingml/2006/main" xmlns:w14="http://schemas.microsoft.com/office/word/2010/wordml" xmlns:wpg="http://schemas.microsoft.com/office/word/2010/wordprocessingGroup" xmlns:wpi="http://schemas.microsoft.com/office/word/2010/wordprocessingInk" xmlns:wne="http://schemas.microsoft.com/office/word/2006/wordml" xmlns:wps="http://schemas.microsoft.com/office/word/2010/wordprocessingShape" mc:Ignorable="w14 wp14">
   <w:abstractNum w:abstractNumId="0">
+    <w:nsid w:val="256A12E4"/>
+    <w:multiLevelType w:val="hybridMultilevel"/>
+    <w:tmpl w:val="07C20E08"/>
+    <w:lvl w:ilvl="0" w:tplc="0409000F">
+      <w:start w:val="1"/>
+      <w:numFmt w:val="decimal"/>
+      <w:lvlText w:val="%1."/>
+      <w:lvlJc w:val="left"/>
+      <w:pPr>
+        <w:ind w:left="360" w:hanging="360"/>
+      </w:pPr>
+      <w:rPr>
+        <w:rFonts w:hint="default"/>
+      </w:rPr>
+    </w:lvl>
+    <w:lvl w:ilvl="1" w:tplc="04090019" w:tentative="1">
+      <w:start w:val="1"/>
+      <w:numFmt w:val="lowerLetter"/>
+      <w:lvlText w:val="%2."/>
+      <w:lvlJc w:val="left"/>
+      <w:pPr>
+        <w:ind w:left="1080" w:hanging="360"/>
+      </w:pPr>
+    </w:lvl>
+    <w:lvl w:ilvl="2" w:tplc="0409001B" w:tentative="1">
+      <w:start w:val="1"/>
+      <w:numFmt w:val="lowerRoman"/>
+      <w:lvlText w:val="%3."/>
+      <w:lvlJc w:val="right"/>
+      <w:pPr>
+        <w:ind w:left="1800" w:hanging="180"/>
+      </w:pPr>
+    </w:lvl>
+    <w:lvl w:ilvl="3" w:tplc="0409000F" w:tentative="1">
+      <w:start w:val="1"/>
+      <w:numFmt w:val="decimal"/>
+      <w:lvlText w:val="%4."/>
+      <w:lvlJc w:val="left"/>
+      <w:pPr>
+        <w:ind w:left="2520" w:hanging="360"/>
+      </w:pPr>
+    </w:lvl>
+    <w:lvl w:ilvl="4" w:tplc="04090019" w:tentative="1">
+      <w:start w:val="1"/>
+      <w:numFmt w:val="lowerLetter"/>
+      <w:lvlText w:val="%5."/>
+      <w:lvlJc w:val="left"/>
+      <w:pPr>
+        <w:ind w:left="3240" w:hanging="360"/>
+      </w:pPr>
+    </w:lvl>
+    <w:lvl w:ilvl="5" w:tplc="0409001B" w:tentative="1">
+      <w:start w:val="1"/>
+      <w:numFmt w:val="lowerRoman"/>
+      <w:lvlText w:val="%6."/>
+      <w:lvlJc w:val="right"/>
+      <w:pPr>
+        <w:ind w:left="3960" w:hanging="180"/>
+      </w:pPr>
+    </w:lvl>
+    <w:lvl w:ilvl="6" w:tplc="0409000F" w:tentative="1">
+      <w:start w:val="1"/>
+      <w:numFmt w:val="decimal"/>
+      <w:lvlText w:val="%7."/>
+      <w:lvlJc w:val="left"/>
+      <w:pPr>
+        <w:ind w:left="4680" w:hanging="360"/>
+      </w:pPr>
+    </w:lvl>
+    <w:lvl w:ilvl="7" w:tplc="04090019" w:tentative="1">
+      <w:start w:val="1"/>
+      <w:numFmt w:val="lowerLetter"/>
+      <w:lvlText w:val="%8."/>
+      <w:lvlJc w:val="left"/>
+      <w:pPr>
+        <w:ind w:left="5400" w:hanging="360"/>
+      </w:pPr>
+    </w:lvl>
+    <w:lvl w:ilvl="8" w:tplc="0409001B" w:tentative="1">
+      <w:start w:val="1"/>
+      <w:numFmt w:val="lowerRoman"/>
+      <w:lvlText w:val="%9."/>
+      <w:lvlJc w:val="right"/>
+      <w:pPr>
+        <w:ind w:left="6120" w:hanging="180"/>
+      </w:pPr>
+    </w:lvl>
+  </w:abstractNum>
+  <w:abstractNum w:abstractNumId="1">
     <w:nsid w:val="258E60C5"/>
     <w:multiLevelType w:val="hybridMultilevel"/>
     <w:tmpl w:val="A6242438"/>
@@ -525,7 +619,7 @@
       </w:pPr>
     </w:lvl>
   </w:abstractNum>
-  <w:abstractNum w:abstractNumId="1">
+  <w:abstractNum w:abstractNumId="2">
     <w:nsid w:val="267F1AB0"/>
     <w:multiLevelType w:val="hybridMultilevel"/>
     <w:tmpl w:val="D2D269FC"/>
@@ -611,7 +705,7 @@
       </w:pPr>
     </w:lvl>
   </w:abstractNum>
-  <w:abstractNum w:abstractNumId="2">
+  <w:abstractNum w:abstractNumId="3">
     <w:nsid w:val="2BC736F8"/>
     <w:multiLevelType w:val="hybridMultilevel"/>
     <w:tmpl w:val="D2D269FC"/>
@@ -697,10 +791,10 @@
       </w:pPr>
     </w:lvl>
   </w:abstractNum>
-  <w:abstractNum w:abstractNumId="3">
+  <w:abstractNum w:abstractNumId="4">
     <w:nsid w:val="337543D2"/>
     <w:multiLevelType w:val="hybridMultilevel"/>
-    <w:tmpl w:val="C4A45238"/>
+    <w:tmpl w:val="07C20E08"/>
     <w:lvl w:ilvl="0" w:tplc="0409000F">
       <w:start w:val="1"/>
       <w:numFmt w:val="decimal"/>
@@ -786,7 +880,7 @@
       </w:pPr>
     </w:lvl>
   </w:abstractNum>
-  <w:abstractNum w:abstractNumId="4">
+  <w:abstractNum w:abstractNumId="5">
     <w:nsid w:val="39B356DD"/>
     <w:multiLevelType w:val="hybridMultilevel"/>
     <w:tmpl w:val="EEF838DE"/>
@@ -875,7 +969,7 @@
       </w:pPr>
     </w:lvl>
   </w:abstractNum>
-  <w:abstractNum w:abstractNumId="5">
+  <w:abstractNum w:abstractNumId="6">
     <w:nsid w:val="42B90811"/>
     <w:multiLevelType w:val="hybridMultilevel"/>
     <w:tmpl w:val="26BA126C"/>
@@ -962,22 +1056,25 @@
     </w:lvl>
   </w:abstractNum>
   <w:num w:numId="1">
+    <w:abstractNumId w:val="5"/>
+  </w:num>
+  <w:num w:numId="2">
+    <w:abstractNumId w:val="6"/>
+  </w:num>
+  <w:num w:numId="3">
+    <w:abstractNumId w:val="3"/>
+  </w:num>
+  <w:num w:numId="4">
+    <w:abstractNumId w:val="2"/>
+  </w:num>
+  <w:num w:numId="5">
+    <w:abstractNumId w:val="1"/>
+  </w:num>
+  <w:num w:numId="6">
     <w:abstractNumId w:val="4"/>
   </w:num>
-  <w:num w:numId="2">
-    <w:abstractNumId w:val="5"/>
-  </w:num>
-  <w:num w:numId="3">
-    <w:abstractNumId w:val="2"/>
-  </w:num>
-  <w:num w:numId="4">
-    <w:abstractNumId w:val="1"/>
-  </w:num>
-  <w:num w:numId="5">
+  <w:num w:numId="7">
     <w:abstractNumId w:val="0"/>
-  </w:num>
-  <w:num w:numId="6">
-    <w:abstractNumId w:val="3"/>
   </w:num>
 </w:numbering>
 </file>

</xml_diff>